<commit_message>
Fixing typos & Bold important things
</commit_message>
<xml_diff>
--- a/doc.docx
+++ b/doc.docx
@@ -24,21 +24,8 @@
       <w:pPr>
         <w:jc w:val="center"/>
       </w:pPr>
-      <w:proofErr w:type="spellStart"/>
-      <w:r>
-        <w:t>Aviel</w:t>
-      </w:r>
-      <w:proofErr w:type="spellEnd"/>
-      <w:r>
-        <w:t xml:space="preserve"> </w:t>
-      </w:r>
-      <w:proofErr w:type="spellStart"/>
-      <w:r>
-        <w:t>Zecharia</w:t>
-      </w:r>
-      <w:proofErr w:type="spellEnd"/>
-      <w:r>
-        <w:t xml:space="preserve">, </w:t>
+      <w:r>
+        <w:t xml:space="preserve">Aviel Zecharia, </w:t>
       </w:r>
       <w:r>
         <w:t>207456641</w:t>
@@ -70,7 +57,6 @@
       <w:pPr>
         <w:bidi w:val="0"/>
         <w:rPr>
-          <w:rFonts w:hint="cs"/>
           <w:b/>
           <w:bCs/>
           <w:sz w:val="28"/>
@@ -195,10 +181,7 @@
         <w:bidi w:val="0"/>
       </w:pPr>
       <w:r>
-        <w:t xml:space="preserve">Run </w:t>
-      </w:r>
-      <w:r>
-        <w:t xml:space="preserve">"solver.exe </w:t>
+        <w:t xml:space="preserve">Run "solver.exe </w:t>
       </w:r>
       <w:proofErr w:type="spellStart"/>
       <w:r>
@@ -206,10 +189,7 @@
       </w:r>
       <w:proofErr w:type="spellEnd"/>
       <w:r>
-        <w:t>"</w:t>
-      </w:r>
-      <w:r>
-        <w:t xml:space="preserve"> for </w:t>
+        <w:t xml:space="preserve">" for </w:t>
       </w:r>
       <w:proofErr w:type="spellStart"/>
       <w:r>
@@ -217,10 +197,7 @@
       </w:r>
       <w:proofErr w:type="spellEnd"/>
       <w:r>
-        <w:t xml:space="preserve"> algorithm</w:t>
-      </w:r>
-      <w:r>
-        <w:t>.</w:t>
+        <w:t xml:space="preserve"> algorithm.</w:t>
       </w:r>
     </w:p>
     <w:p>
@@ -376,7 +353,14 @@
         </w:rPr>
       </w:pPr>
       <w:r>
-        <w:t>Score is the sum of all ratings for each triplet of letters in the text, after being translated according to the permutation in question.</w:t>
+        <w:rPr>
+          <w:b/>
+          <w:bCs/>
+        </w:rPr>
+        <w:t>Score is the sum of all ratings for each triplet of letters in the text</w:t>
+      </w:r>
+      <w:r>
+        <w:t>, after being translated according to the permutation in question.</w:t>
       </w:r>
     </w:p>
     <w:p>
@@ -403,15 +387,14 @@
         <w:t>We start by creating an initial population made up of random permutations of the alphabet</w:t>
       </w:r>
       <w:r>
-        <w:t xml:space="preserve"> saved in </w:t>
-      </w:r>
-      <w:proofErr w:type="gramStart"/>
-      <w:r>
-        <w:t>form</w:t>
-      </w:r>
-      <w:proofErr w:type="gramEnd"/>
-      <w:r>
-        <w:t xml:space="preserve"> of a list</w:t>
+        <w:t xml:space="preserve"> </w:t>
+      </w:r>
+      <w:r>
+        <w:rPr>
+          <w:b/>
+          <w:bCs/>
+        </w:rPr>
+        <w:t>saved in form of a list</w:t>
       </w:r>
       <w:r>
         <w:t xml:space="preserve">. </w:t>
@@ -543,6 +526,10 @@
         </w:rPr>
       </w:pPr>
       <w:r>
+        <w:rPr>
+          <w:b/>
+          <w:bCs/>
+        </w:rPr>
         <w:lastRenderedPageBreak/>
         <w:t>Crossover them</w:t>
       </w:r>
@@ -566,10 +553,21 @@
         <w:bidi w:val="0"/>
       </w:pPr>
       <w:r>
+        <w:rPr>
+          <w:b/>
+          <w:bCs/>
+        </w:rPr>
         <w:t>R</w:t>
       </w:r>
       <w:r>
-        <w:t>epair the perm so it is valid alphabet perm</w:t>
+        <w:rPr>
+          <w:b/>
+          <w:bCs/>
+        </w:rPr>
+        <w:t>epair</w:t>
+      </w:r>
+      <w:r>
+        <w:t xml:space="preserve"> the perm so it is valid alphabet perm</w:t>
       </w:r>
       <w:r>
         <w:t xml:space="preserve">: check which letters are missing, shuffle them, and then place them instead of letters that appear twice. </w:t>
@@ -588,7 +586,14 @@
         </w:rPr>
       </w:pPr>
       <w:r>
-        <w:t xml:space="preserve">Mutate: each letter has a chance to be replaced </w:t>
+        <w:rPr>
+          <w:b/>
+          <w:bCs/>
+        </w:rPr>
+        <w:t>Mutate</w:t>
+      </w:r>
+      <w:r>
+        <w:t xml:space="preserve">: each letter has a chance to be replaced </w:t>
       </w:r>
       <w:r>
         <w:t>with a different random letter. Our mutation rate is 0.1</w:t>
@@ -607,13 +612,8 @@
         <w:bidi w:val="0"/>
       </w:pPr>
       <w:r>
-        <w:t xml:space="preserve">return the </w:t>
-      </w:r>
-      <w:proofErr w:type="gramStart"/>
-      <w:r>
-        <w:t>child</w:t>
-      </w:r>
-      <w:proofErr w:type="gramEnd"/>
+        <w:t>return the child</w:t>
+      </w:r>
     </w:p>
     <w:p>
       <w:pPr>
@@ -634,14 +634,37 @@
     <w:p>
       <w:pPr>
         <w:bidi w:val="0"/>
-      </w:pPr>
-      <w:r>
+        <w:rPr>
+          <w:b/>
+          <w:bCs/>
+        </w:rPr>
+      </w:pPr>
+      <w:r>
+        <w:rPr>
+          <w:b/>
+          <w:bCs/>
+        </w:rPr>
         <w:t xml:space="preserve">Either we have exceeded 2000 generations, or our score exceeded </w:t>
       </w:r>
       <w:r>
+        <w:rPr>
+          <w:b/>
+          <w:bCs/>
+        </w:rPr>
         <w:t>8</w:t>
       </w:r>
       <w:r>
+        <w:rPr>
+          <w:b/>
+          <w:bCs/>
+        </w:rPr>
+        <w:t>, or we have passed 50 consecutive generations with no score improvement</w:t>
+      </w:r>
+      <w:r>
+        <w:rPr>
+          <w:b/>
+          <w:bCs/>
+        </w:rPr>
         <w:t>.</w:t>
       </w:r>
     </w:p>
@@ -662,16 +685,11 @@
         <w:t>t</w:t>
       </w:r>
       <w:r>
-        <w:t>his is a hyperparameter which can be modified</w:t>
-      </w:r>
-      <w:proofErr w:type="gramStart"/>
-      <w:r>
-        <w:t xml:space="preserve">. </w:t>
+        <w:t>his is a hyperparameter which can be modified.</w:t>
       </w:r>
       <w:r>
         <w:t>)</w:t>
       </w:r>
-      <w:proofErr w:type="gramEnd"/>
     </w:p>
     <w:p>
       <w:pPr>
@@ -718,15 +736,7 @@
         <w:t xml:space="preserve">After creating the initial random population, we mutated each perm by switching </w:t>
       </w:r>
       <w:r>
-        <w:t>two random letters, checking if the score improved, and keeping the higher of the two. We repeated this process twice. (SWAPS =</w:t>
-      </w:r>
-      <w:proofErr w:type="gramStart"/>
-      <w:r>
-        <w:t>2 )</w:t>
-      </w:r>
-      <w:proofErr w:type="gramEnd"/>
-      <w:r>
-        <w:t xml:space="preserve"> </w:t>
+        <w:t xml:space="preserve">two random letters, checking if the score improved, and keeping the higher of the two. We repeated this process twice. (SWAPS=2) </w:t>
       </w:r>
       <w:r>
         <w:t xml:space="preserve"> </w:t>
@@ -817,21 +827,7 @@
         <w:rPr>
           <w:iCs/>
         </w:rPr>
-        <w:t xml:space="preserve">. ) We did this by taking the initial random </w:t>
-      </w:r>
-      <w:proofErr w:type="gramStart"/>
-      <w:r>
-        <w:rPr>
-          <w:iCs/>
-        </w:rPr>
-        <w:t>population, and</w:t>
-      </w:r>
-      <w:proofErr w:type="gramEnd"/>
-      <w:r>
-        <w:rPr>
-          <w:iCs/>
-        </w:rPr>
-        <w:t xml:space="preserve"> changing the score of each key to the best score given in optimization, yet leaving the key as it was before optimization. (Sometimes, it remained the same.) Then, we chose the top 10 keys to pass on to the next generation. Once they were passed on to the elite population, we re-evaluated them and ordered them by their current scores. We repeated this for every new generation. We set the scores of the perms based on the best score received after optimization, yet kept the key as it was before optimization, passed the 10 best performers on to the next gen, and then re-evaluated them and ordered them in order of their current correct scores. </w:t>
+        <w:t xml:space="preserve">. ) We did this by taking the initial random population, and changing the score of each key to the best score given in optimization, yet leaving the key as it was before optimization. (Sometimes, it remained the same.) Then, we chose the top 10 keys to pass on to the next generation. Once they were passed on to the elite population, we re-evaluated them and ordered them by their current scores. We repeated this for every new generation. We set the scores of the perms based on the best score received after optimization, yet kept the key as it was before optimization, passed the 10 best performers on to the next gen, and then re-evaluated them and ordered them in order of their current correct scores. </w:t>
       </w:r>
     </w:p>
     <w:p>
@@ -1077,19 +1073,7 @@
         <w:rPr>
           <w:iCs/>
         </w:rPr>
-        <w:t xml:space="preserve">We validated ourselves by checking plain.txt with the eye. We saw that the best result is 90%, when </w:t>
-      </w:r>
-      <w:r>
-        <w:rPr>
-          <w:iCs/>
-        </w:rPr>
-        <w:t xml:space="preserve">all the words are valid, </w:t>
-      </w:r>
-      <w:r>
-        <w:rPr>
-          <w:iCs/>
-        </w:rPr>
-        <w:t xml:space="preserve">therefore meaning that some of the words aren’t in the dictionary provided. </w:t>
+        <w:t xml:space="preserve">We validated ourselves by checking plain.txt with the eye. We saw that the best result is 90%, when all the words are valid, therefore meaning that some of the words aren’t in the dictionary provided. </w:t>
       </w:r>
     </w:p>
     <w:p>
@@ -1155,6 +1139,7 @@
       <w:r>
         <w:rPr>
           <w:iCs/>
+          <w:noProof/>
         </w:rPr>
         <w:drawing>
           <wp:inline distT="0" distB="0" distL="0" distR="0" wp14:anchorId="7A9149C1" wp14:editId="32C77C42">
@@ -1208,6 +1193,7 @@
       <w:r>
         <w:rPr>
           <w:iCs/>
+          <w:noProof/>
         </w:rPr>
         <w:drawing>
           <wp:inline distT="0" distB="0" distL="0" distR="0" wp14:anchorId="29F6AF4B" wp14:editId="77AF9660">
@@ -1314,6 +1300,7 @@
       <w:r>
         <w:rPr>
           <w:iCs/>
+          <w:noProof/>
         </w:rPr>
         <w:drawing>
           <wp:inline distT="0" distB="0" distL="0" distR="0" wp14:anchorId="5526356B" wp14:editId="23ADB878">
@@ -1362,6 +1349,7 @@
       <w:r>
         <w:rPr>
           <w:iCs/>
+          <w:noProof/>
         </w:rPr>
         <w:lastRenderedPageBreak/>
         <w:drawing>
@@ -1449,6 +1437,7 @@
       <w:r>
         <w:rPr>
           <w:iCs/>
+          <w:noProof/>
         </w:rPr>
         <w:drawing>
           <wp:inline distT="0" distB="0" distL="0" distR="0" wp14:anchorId="2628E1AE" wp14:editId="09668CFB">
@@ -1497,6 +1486,7 @@
       <w:r>
         <w:rPr>
           <w:iCs/>
+          <w:noProof/>
         </w:rPr>
         <w:drawing>
           <wp:inline distT="0" distB="0" distL="0" distR="0" wp14:anchorId="3E3B3893" wp14:editId="00F62C82">
@@ -1755,31 +1745,7 @@
         <w:rPr>
           <w:iCs/>
         </w:rPr>
-        <w:t>It called the fitness function on average 10,0</w:t>
-      </w:r>
-      <w:r>
-        <w:rPr>
-          <w:iCs/>
-        </w:rPr>
-        <w:t>45</w:t>
-      </w:r>
-      <w:r>
-        <w:rPr>
-          <w:iCs/>
-        </w:rPr>
-        <w:t xml:space="preserve"> times (</w:t>
-      </w:r>
-      <w:r>
-        <w:rPr>
-          <w:iCs/>
-        </w:rPr>
-        <w:t>~</w:t>
-      </w:r>
-      <w:r>
-        <w:rPr>
-          <w:iCs/>
-        </w:rPr>
-        <w:t xml:space="preserve">200 </w:t>
+        <w:t xml:space="preserve">It called the fitness function on average 10,045 times (~200 </w:t>
       </w:r>
       <w:proofErr w:type="spellStart"/>
       <w:r>
@@ -1800,7 +1766,6 @@
       <w:pPr>
         <w:bidi w:val="0"/>
         <w:rPr>
-          <w:rFonts w:hint="cs"/>
           <w:iCs/>
           <w:rtl/>
         </w:rPr>
@@ -1809,19 +1774,7 @@
         <w:rPr>
           <w:iCs/>
         </w:rPr>
-        <w:t>The average word count was 55% accuracy, reaching peaks of 90%</w:t>
-      </w:r>
-      <w:r>
-        <w:rPr>
-          <w:iCs/>
-        </w:rPr>
-        <w:t xml:space="preserve"> 5 out of the 10 times</w:t>
-      </w:r>
-      <w:r>
-        <w:rPr>
-          <w:iCs/>
-        </w:rPr>
-        <w:t xml:space="preserve">. </w:t>
+        <w:t xml:space="preserve">The average word count was 55% accuracy, reaching peaks of 90% 5 out of the 10 times. </w:t>
       </w:r>
     </w:p>
     <w:p>
@@ -1998,64 +1951,13 @@
         <w:rPr>
           <w:iCs/>
         </w:rPr>
-        <w:t xml:space="preserve">It </w:t>
-      </w:r>
-      <w:proofErr w:type="gramStart"/>
-      <w:r>
-        <w:rPr>
-          <w:iCs/>
-        </w:rPr>
-        <w:t>called</w:t>
-      </w:r>
-      <w:proofErr w:type="gramEnd"/>
-      <w:r>
-        <w:rPr>
-          <w:iCs/>
-        </w:rPr>
-        <w:t xml:space="preserve"> the fitness function on average </w:t>
-      </w:r>
-      <w:r>
-        <w:rPr>
-          <w:iCs/>
-        </w:rPr>
-        <w:t>51</w:t>
-      </w:r>
-      <w:r>
-        <w:rPr>
-          <w:iCs/>
-        </w:rPr>
-        <w:t>,</w:t>
-      </w:r>
-      <w:r>
-        <w:rPr>
-          <w:iCs/>
-        </w:rPr>
-        <w:t>342</w:t>
-      </w:r>
-      <w:r>
-        <w:rPr>
-          <w:iCs/>
-        </w:rPr>
-        <w:t xml:space="preserve"> times (~</w:t>
-      </w:r>
-      <w:r>
-        <w:rPr>
-          <w:iCs/>
-        </w:rPr>
-        <w:t>5 times the num in regular algorithm</w:t>
-      </w:r>
-      <w:r>
-        <w:rPr>
-          <w:iCs/>
-        </w:rPr>
-        <w:t>).</w:t>
-      </w:r>
-    </w:p>
-    <w:p>
-      <w:pPr>
-        <w:bidi w:val="0"/>
-        <w:rPr>
-          <w:rFonts w:hint="cs"/>
+        <w:t>It called the fitness function on average 51,342 times (~5 times the num in regular algorithm).</w:t>
+      </w:r>
+    </w:p>
+    <w:p>
+      <w:pPr>
+        <w:bidi w:val="0"/>
+        <w:rPr>
           <w:iCs/>
           <w:rtl/>
         </w:rPr>
@@ -2076,13 +1978,7 @@
         <w:rPr>
           <w:iCs/>
         </w:rPr>
-        <w:t xml:space="preserve"> </w:t>
-      </w:r>
-      <w:r>
-        <w:rPr>
-          <w:iCs/>
-        </w:rPr>
-        <w:t>6</w:t>
+        <w:t xml:space="preserve"> 6</w:t>
       </w:r>
       <w:r>
         <w:rPr>
@@ -2094,31 +1990,7 @@
         <w:rPr>
           <w:iCs/>
         </w:rPr>
-        <w:t xml:space="preserve">% accuracy, reaching peaks of </w:t>
-      </w:r>
-      <w:r>
-        <w:rPr>
-          <w:iCs/>
-        </w:rPr>
-        <w:t xml:space="preserve">about </w:t>
-      </w:r>
-      <w:r>
-        <w:rPr>
-          <w:iCs/>
-        </w:rPr>
-        <w:t>90%</w:t>
-      </w:r>
-      <w:r>
-        <w:rPr>
-          <w:iCs/>
-        </w:rPr>
-        <w:t xml:space="preserve"> 7 of 10 times</w:t>
-      </w:r>
-      <w:r>
-        <w:rPr>
-          <w:iCs/>
-        </w:rPr>
-        <w:t xml:space="preserve">. </w:t>
+        <w:t xml:space="preserve">% accuracy, reaching peaks of about 90% 7 of 10 times. </w:t>
       </w:r>
     </w:p>
     <w:p>
@@ -2307,88 +2179,27 @@
         <w:rPr>
           <w:iCs/>
         </w:rPr>
-        <w:t xml:space="preserve">It called the fitness function on average </w:t>
-      </w:r>
-      <w:r>
-        <w:rPr>
-          <w:iCs/>
-        </w:rPr>
-        <w:t>40</w:t>
-      </w:r>
-      <w:r>
-        <w:rPr>
-          <w:iCs/>
-        </w:rPr>
-        <w:t>,</w:t>
-      </w:r>
-      <w:r>
-        <w:rPr>
-          <w:iCs/>
-        </w:rPr>
-        <w:t>444</w:t>
-      </w:r>
-      <w:r>
-        <w:rPr>
-          <w:iCs/>
-        </w:rPr>
-        <w:t xml:space="preserve"> times (~</w:t>
-      </w:r>
-      <w:r>
-        <w:rPr>
-          <w:iCs/>
-        </w:rPr>
-        <w:t>4</w:t>
-      </w:r>
-      <w:r>
-        <w:rPr>
-          <w:iCs/>
-        </w:rPr>
-        <w:t xml:space="preserve"> times the num in regular algorithm).</w:t>
-      </w:r>
-    </w:p>
-    <w:p>
-      <w:pPr>
-        <w:bidi w:val="0"/>
-        <w:rPr>
-          <w:iCs/>
-        </w:rPr>
-      </w:pPr>
-      <w:r>
-        <w:rPr>
-          <w:iCs/>
-        </w:rPr>
-        <w:t xml:space="preserve">The average word count reached around </w:t>
-      </w:r>
-      <w:r>
-        <w:rPr>
-          <w:iCs/>
-        </w:rPr>
-        <w:t>7</w:t>
-      </w:r>
-      <w:r>
-        <w:rPr>
-          <w:iCs/>
-        </w:rPr>
-        <w:t xml:space="preserve">4% accuracy, reaching peaks of about 90% </w:t>
-      </w:r>
-      <w:r>
-        <w:rPr>
-          <w:iCs/>
-        </w:rPr>
-        <w:t>8</w:t>
-      </w:r>
-      <w:r>
-        <w:rPr>
-          <w:iCs/>
-        </w:rPr>
-        <w:t xml:space="preserve"> of 10 times. </w:t>
-      </w:r>
-    </w:p>
-    <w:p>
-      <w:pPr>
-        <w:bidi w:val="0"/>
-        <w:rPr>
-          <w:rFonts w:hint="cs"/>
+        <w:t>It called the fitness function on average 40,444 times (~4 times the num in regular algorithm).</w:t>
+      </w:r>
+    </w:p>
+    <w:p>
+      <w:pPr>
+        <w:bidi w:val="0"/>
+        <w:rPr>
+          <w:iCs/>
+        </w:rPr>
+      </w:pPr>
+      <w:r>
+        <w:rPr>
+          <w:iCs/>
+        </w:rPr>
+        <w:t xml:space="preserve">The average word count reached around 74% accuracy, reaching peaks of about 90% 8 of 10 times. </w:t>
+      </w:r>
+    </w:p>
+    <w:p>
+      <w:pPr>
+        <w:bidi w:val="0"/>
+        <w:rPr>
           <w:iCs/>
           <w:rtl/>
         </w:rPr>
@@ -2426,10 +2237,20 @@
         <w:rPr>
           <w:iCs/>
         </w:rPr>
-        <w:t>As expected, the Lamarck algorithm performs best on average</w:t>
-      </w:r>
-      <w:r>
-        <w:rPr>
+        <w:t xml:space="preserve">As expected, </w:t>
+      </w:r>
+      <w:r>
+        <w:rPr>
+          <w:b/>
+          <w:bCs/>
+          <w:iCs/>
+        </w:rPr>
+        <w:t>the Lamarck algorithm performs best on average</w:t>
+      </w:r>
+      <w:r>
+        <w:rPr>
+          <w:b/>
+          <w:bCs/>
           <w:iCs/>
         </w:rPr>
         <w:t>, followed by the Darwin algorithm, and then the regular</w:t>

</xml_diff>